<commit_message>
add change column file
</commit_message>
<xml_diff>
--- a/沒角.docx
+++ b/沒角.docx
@@ -423,13 +423,7 @@
     <w:p/>
     <w:p/>
     <w:p/>
-    <w:p>
-      <w:pPr>
-        <w:rPr>
-          <w:rFonts w:hint="eastAsia"/>
-        </w:rPr>
-      </w:pPr>
-    </w:p>
+    <w:p/>
     <w:p>
       <w:r>
         <w:lastRenderedPageBreak/>
@@ -438,554 +432,654 @@
     </w:p>
     <w:p/>
     <w:p>
+      <w:r>
+        <w:rPr>
+          <w:rFonts w:hint="eastAsia"/>
+        </w:rPr>
+        <w:t xml:space="preserve"># </w:t>
+      </w:r>
+      <w:r>
+        <w:rPr>
+          <w:rFonts w:hint="eastAsia"/>
+        </w:rPr>
+        <w:t>假設你的</w:t>
+      </w:r>
+      <w:proofErr w:type="spellStart"/>
+      <w:r>
+        <w:rPr>
+          <w:rFonts w:hint="eastAsia"/>
+        </w:rPr>
+        <w:t>DataFrame</w:t>
+      </w:r>
+      <w:proofErr w:type="spellEnd"/>
+      <w:r>
+        <w:rPr>
+          <w:rFonts w:hint="eastAsia"/>
+        </w:rPr>
+        <w:t>名稱為</w:t>
+      </w:r>
+      <w:r>
+        <w:rPr>
+          <w:rFonts w:hint="eastAsia"/>
+        </w:rPr>
+        <w:t>df</w:t>
+      </w:r>
+      <w:r>
+        <w:rPr>
+          <w:rFonts w:hint="eastAsia"/>
+        </w:rPr>
+        <w:t>，</w:t>
+      </w:r>
+      <w:proofErr w:type="spellStart"/>
+      <w:r>
+        <w:rPr>
+          <w:rFonts w:hint="eastAsia"/>
+        </w:rPr>
+        <w:t>column_name</w:t>
+      </w:r>
+      <w:proofErr w:type="spellEnd"/>
+      <w:r>
+        <w:rPr>
+          <w:rFonts w:hint="eastAsia"/>
+        </w:rPr>
+        <w:t>為你要</w:t>
+      </w:r>
+      <w:r>
+        <w:rPr>
+          <w:rFonts w:hint="eastAsia"/>
+        </w:rPr>
+        <w:t>aggregate</w:t>
+      </w:r>
+      <w:r>
+        <w:rPr>
+          <w:rFonts w:hint="eastAsia"/>
+        </w:rPr>
+        <w:t>的欄位名稱</w:t>
+      </w:r>
+    </w:p>
+    <w:p/>
+    <w:p>
+      <w:r>
+        <w:rPr>
+          <w:rFonts w:hint="eastAsia"/>
+        </w:rPr>
+        <w:t xml:space="preserve"># Step 1: </w:t>
+      </w:r>
+      <w:r>
+        <w:rPr>
+          <w:rFonts w:hint="eastAsia"/>
+        </w:rPr>
+        <w:t>建立一個新的欄位</w:t>
+      </w:r>
+      <w:r>
+        <w:rPr>
+          <w:rFonts w:hint="eastAsia"/>
+        </w:rPr>
+        <w:t xml:space="preserve"> '</w:t>
+      </w:r>
+      <w:proofErr w:type="spellStart"/>
+      <w:r>
+        <w:rPr>
+          <w:rFonts w:hint="eastAsia"/>
+        </w:rPr>
+        <w:t>group_id</w:t>
+      </w:r>
+      <w:proofErr w:type="spellEnd"/>
+      <w:r>
+        <w:rPr>
+          <w:rFonts w:hint="eastAsia"/>
+        </w:rPr>
+        <w:t>'</w:t>
+      </w:r>
+      <w:r>
+        <w:rPr>
+          <w:rFonts w:hint="eastAsia"/>
+        </w:rPr>
+        <w:t>，來標示每</w:t>
+      </w:r>
+      <w:r>
+        <w:rPr>
+          <w:rFonts w:hint="eastAsia"/>
+        </w:rPr>
+        <w:t>15</w:t>
+      </w:r>
+      <w:r>
+        <w:rPr>
+          <w:rFonts w:hint="eastAsia"/>
+        </w:rPr>
+        <w:t>筆資料的群組編號</w:t>
+      </w:r>
+    </w:p>
+    <w:p>
+      <w:r>
+        <w:t>df['</w:t>
+      </w:r>
+      <w:proofErr w:type="spellStart"/>
+      <w:r>
+        <w:t>group_id</w:t>
+      </w:r>
+      <w:proofErr w:type="spellEnd"/>
+      <w:r>
+        <w:t>'] = (</w:t>
+      </w:r>
+      <w:proofErr w:type="spellStart"/>
+      <w:proofErr w:type="gramStart"/>
+      <w:r>
+        <w:t>df.index</w:t>
+      </w:r>
+      <w:proofErr w:type="spellEnd"/>
+      <w:proofErr w:type="gramEnd"/>
+      <w:r>
+        <w:t xml:space="preserve"> // 15) + 1</w:t>
+      </w:r>
+    </w:p>
+    <w:p/>
+    <w:p>
+      <w:r>
+        <w:rPr>
+          <w:rFonts w:hint="eastAsia"/>
+        </w:rPr>
+        <w:t xml:space="preserve"># Step 2: </w:t>
+      </w:r>
+      <w:r>
+        <w:rPr>
+          <w:rFonts w:hint="eastAsia"/>
+        </w:rPr>
+        <w:t>使用</w:t>
+      </w:r>
+      <w:proofErr w:type="spellStart"/>
+      <w:r>
+        <w:rPr>
+          <w:rFonts w:hint="eastAsia"/>
+        </w:rPr>
+        <w:t>groupby</w:t>
+      </w:r>
+      <w:proofErr w:type="spellEnd"/>
+      <w:r>
+        <w:rPr>
+          <w:rFonts w:hint="eastAsia"/>
+        </w:rPr>
+        <w:t>依據</w:t>
+      </w:r>
+      <w:r>
+        <w:rPr>
+          <w:rFonts w:hint="eastAsia"/>
+        </w:rPr>
+        <w:t xml:space="preserve"> '</w:t>
+      </w:r>
+      <w:proofErr w:type="spellStart"/>
+      <w:r>
+        <w:rPr>
+          <w:rFonts w:hint="eastAsia"/>
+        </w:rPr>
+        <w:t>group_id</w:t>
+      </w:r>
+      <w:proofErr w:type="spellEnd"/>
+      <w:r>
+        <w:rPr>
+          <w:rFonts w:hint="eastAsia"/>
+        </w:rPr>
+        <w:t xml:space="preserve">' </w:t>
+      </w:r>
+      <w:r>
+        <w:rPr>
+          <w:rFonts w:hint="eastAsia"/>
+        </w:rPr>
+        <w:t>進行聚合，並使用</w:t>
+      </w:r>
+      <w:r>
+        <w:rPr>
+          <w:rFonts w:hint="eastAsia"/>
+        </w:rPr>
+        <w:t>apply</w:t>
+      </w:r>
+      <w:r>
+        <w:rPr>
+          <w:rFonts w:hint="eastAsia"/>
+        </w:rPr>
+        <w:t>方法來進行自定義的</w:t>
+      </w:r>
+      <w:r>
+        <w:rPr>
+          <w:rFonts w:hint="eastAsia"/>
+        </w:rPr>
+        <w:t>aggregate</w:t>
+      </w:r>
+      <w:r>
+        <w:rPr>
+          <w:rFonts w:hint="eastAsia"/>
+        </w:rPr>
+        <w:t>函式</w:t>
+      </w:r>
+    </w:p>
+    <w:p>
+      <w:r>
+        <w:rPr>
+          <w:rFonts w:hint="eastAsia"/>
+        </w:rPr>
+        <w:t xml:space="preserve">result = </w:t>
+      </w:r>
+      <w:proofErr w:type="spellStart"/>
+      <w:r>
+        <w:rPr>
+          <w:rFonts w:hint="eastAsia"/>
+        </w:rPr>
+        <w:t>df.groupby</w:t>
+      </w:r>
+      <w:proofErr w:type="spellEnd"/>
+      <w:r>
+        <w:rPr>
+          <w:rFonts w:hint="eastAsia"/>
+        </w:rPr>
+        <w:t>('</w:t>
+      </w:r>
+      <w:proofErr w:type="spellStart"/>
+      <w:r>
+        <w:rPr>
+          <w:rFonts w:hint="eastAsia"/>
+        </w:rPr>
+        <w:t>group_id</w:t>
+      </w:r>
+      <w:proofErr w:type="spellEnd"/>
+      <w:r>
+        <w:rPr>
+          <w:rFonts w:hint="eastAsia"/>
+        </w:rPr>
+        <w:t>').apply(lambda x: x['</w:t>
+      </w:r>
+      <w:proofErr w:type="spellStart"/>
+      <w:r>
+        <w:rPr>
+          <w:rFonts w:hint="eastAsia"/>
+        </w:rPr>
+        <w:t>column_name</w:t>
+      </w:r>
+      <w:proofErr w:type="spellEnd"/>
+      <w:r>
+        <w:rPr>
+          <w:rFonts w:hint="eastAsia"/>
+        </w:rPr>
+        <w:t>'].</w:t>
+      </w:r>
+      <w:proofErr w:type="spellStart"/>
+      <w:r>
+        <w:rPr>
+          <w:rFonts w:hint="eastAsia"/>
+        </w:rPr>
+        <w:t>agg</w:t>
+      </w:r>
+      <w:proofErr w:type="spellEnd"/>
+      <w:r>
+        <w:rPr>
+          <w:rFonts w:hint="eastAsia"/>
+        </w:rPr>
+        <w:t>('</w:t>
+      </w:r>
+      <w:r>
+        <w:rPr>
+          <w:rFonts w:hint="eastAsia"/>
+        </w:rPr>
+        <w:t>你的聚合函式</w:t>
+      </w:r>
+      <w:r>
+        <w:rPr>
+          <w:rFonts w:hint="eastAsia"/>
+        </w:rPr>
+        <w:t>'))</w:t>
+      </w:r>
+    </w:p>
+    <w:p/>
+    <w:p>
+      <w:r>
+        <w:rPr>
+          <w:rFonts w:hint="eastAsia"/>
+        </w:rPr>
+        <w:t xml:space="preserve"># Step 3: </w:t>
+      </w:r>
+      <w:r>
+        <w:rPr>
+          <w:rFonts w:hint="eastAsia"/>
+        </w:rPr>
+        <w:t>如果你只需要</w:t>
+      </w:r>
+      <w:r>
+        <w:rPr>
+          <w:rFonts w:hint="eastAsia"/>
+        </w:rPr>
+        <w:t xml:space="preserve"> '</w:t>
+      </w:r>
+      <w:proofErr w:type="spellStart"/>
+      <w:r>
+        <w:rPr>
+          <w:rFonts w:hint="eastAsia"/>
+        </w:rPr>
+        <w:t>column_name</w:t>
+      </w:r>
+      <w:proofErr w:type="spellEnd"/>
+      <w:r>
+        <w:rPr>
+          <w:rFonts w:hint="eastAsia"/>
+        </w:rPr>
+        <w:t xml:space="preserve">' </w:t>
+      </w:r>
+      <w:r>
+        <w:rPr>
+          <w:rFonts w:hint="eastAsia"/>
+        </w:rPr>
+        <w:t>聚合後的結果，可以直接取得結果的</w:t>
+      </w:r>
+      <w:r>
+        <w:rPr>
+          <w:rFonts w:hint="eastAsia"/>
+        </w:rPr>
+        <w:t>Series</w:t>
+      </w:r>
+    </w:p>
+    <w:p>
+      <w:r>
+        <w:rPr>
+          <w:rFonts w:hint="eastAsia"/>
+        </w:rPr>
+        <w:t xml:space="preserve"># </w:t>
+      </w:r>
+      <w:r>
+        <w:rPr>
+          <w:rFonts w:hint="eastAsia"/>
+        </w:rPr>
+        <w:t>注意：這時索引會是</w:t>
+      </w:r>
+      <w:r>
+        <w:rPr>
+          <w:rFonts w:hint="eastAsia"/>
+        </w:rPr>
+        <w:t xml:space="preserve"> '</w:t>
+      </w:r>
+      <w:proofErr w:type="spellStart"/>
+      <w:r>
+        <w:rPr>
+          <w:rFonts w:hint="eastAsia"/>
+        </w:rPr>
+        <w:t>group_id</w:t>
+      </w:r>
+      <w:proofErr w:type="spellEnd"/>
+      <w:r>
+        <w:rPr>
+          <w:rFonts w:hint="eastAsia"/>
+        </w:rPr>
+        <w:t>'</w:t>
+      </w:r>
+      <w:r>
+        <w:rPr>
+          <w:rFonts w:hint="eastAsia"/>
+        </w:rPr>
+        <w:t>，你可以使用</w:t>
+      </w:r>
+      <w:r>
+        <w:rPr>
+          <w:rFonts w:hint="eastAsia"/>
+        </w:rPr>
+        <w:t>.</w:t>
+      </w:r>
+      <w:proofErr w:type="spellStart"/>
+      <w:r>
+        <w:rPr>
+          <w:rFonts w:hint="eastAsia"/>
+        </w:rPr>
+        <w:t>reset_index</w:t>
+      </w:r>
+      <w:proofErr w:type="spellEnd"/>
+      <w:r>
+        <w:rPr>
+          <w:rFonts w:hint="eastAsia"/>
+        </w:rPr>
+        <w:t>(drop=True)</w:t>
+      </w:r>
+      <w:r>
+        <w:rPr>
+          <w:rFonts w:hint="eastAsia"/>
+        </w:rPr>
+        <w:t>重設索引</w:t>
+      </w:r>
+    </w:p>
+    <w:p>
+      <w:proofErr w:type="spellStart"/>
+      <w:r>
+        <w:t>final_result</w:t>
+      </w:r>
+      <w:proofErr w:type="spellEnd"/>
+      <w:r>
+        <w:t xml:space="preserve"> = </w:t>
+      </w:r>
+      <w:proofErr w:type="spellStart"/>
+      <w:proofErr w:type="gramStart"/>
+      <w:r>
+        <w:t>result.reset</w:t>
+      </w:r>
+      <w:proofErr w:type="gramEnd"/>
+      <w:r>
+        <w:t>_index</w:t>
+      </w:r>
+      <w:proofErr w:type="spellEnd"/>
+      <w:r>
+        <w:t>(drop=True)</w:t>
+      </w:r>
+    </w:p>
+    <w:p/>
+    <w:p>
+      <w:r>
+        <w:rPr>
+          <w:rFonts w:hint="eastAsia"/>
+        </w:rPr>
+        <w:t xml:space="preserve"># </w:t>
+      </w:r>
+      <w:r>
+        <w:rPr>
+          <w:rFonts w:hint="eastAsia"/>
+        </w:rPr>
+        <w:t>此時</w:t>
+      </w:r>
+      <w:r>
+        <w:rPr>
+          <w:rFonts w:hint="eastAsia"/>
+        </w:rPr>
+        <w:t xml:space="preserve"> </w:t>
+      </w:r>
+      <w:proofErr w:type="spellStart"/>
+      <w:r>
+        <w:rPr>
+          <w:rFonts w:hint="eastAsia"/>
+        </w:rPr>
+        <w:t>final_result</w:t>
+      </w:r>
+      <w:proofErr w:type="spellEnd"/>
+      <w:r>
+        <w:rPr>
+          <w:rFonts w:hint="eastAsia"/>
+        </w:rPr>
+        <w:t xml:space="preserve"> </w:t>
+      </w:r>
+      <w:r>
+        <w:rPr>
+          <w:rFonts w:hint="eastAsia"/>
+        </w:rPr>
+        <w:t>就是每</w:t>
+      </w:r>
+      <w:r>
+        <w:rPr>
+          <w:rFonts w:hint="eastAsia"/>
+        </w:rPr>
+        <w:t>15</w:t>
+      </w:r>
+      <w:r>
+        <w:rPr>
+          <w:rFonts w:hint="eastAsia"/>
+        </w:rPr>
+        <w:t>筆資料</w:t>
+      </w:r>
+      <w:r>
+        <w:rPr>
+          <w:rFonts w:hint="eastAsia"/>
+        </w:rPr>
+        <w:t xml:space="preserve"> '</w:t>
+      </w:r>
+      <w:proofErr w:type="spellStart"/>
+      <w:r>
+        <w:rPr>
+          <w:rFonts w:hint="eastAsia"/>
+        </w:rPr>
+        <w:t>column_name</w:t>
+      </w:r>
+      <w:proofErr w:type="spellEnd"/>
+      <w:r>
+        <w:rPr>
+          <w:rFonts w:hint="eastAsia"/>
+        </w:rPr>
+        <w:t xml:space="preserve">' </w:t>
+      </w:r>
+      <w:r>
+        <w:rPr>
+          <w:rFonts w:hint="eastAsia"/>
+        </w:rPr>
+        <w:t>的聚合結果</w:t>
+      </w:r>
+    </w:p>
+    <w:p/>
+    <w:p/>
+    <w:p>
+      <w:r>
+        <w:rPr>
+          <w:rFonts w:hint="eastAsia"/>
+        </w:rPr>
+        <w:t>欄位</w:t>
+      </w:r>
+    </w:p>
+    <w:p>
+      <w:r>
+        <w:rPr>
+          <w:rFonts w:hint="eastAsia"/>
+        </w:rPr>
+        <w:t xml:space="preserve">1032 01    </w:t>
+      </w:r>
+      <w:proofErr w:type="gramStart"/>
+      <w:r>
+        <w:t>VOC(</w:t>
+      </w:r>
+      <w:proofErr w:type="gramEnd"/>
+      <w:r>
+        <w:t>)</w:t>
+      </w:r>
+    </w:p>
+    <w:p>
       <w:pPr>
         <w:rPr>
           <w:rFonts w:hint="eastAsia"/>
         </w:rPr>
       </w:pPr>
-      <w:r>
-        <w:rPr>
-          <w:rFonts w:hint="eastAsia"/>
-        </w:rPr>
-        <w:t xml:space="preserve"># </w:t>
-      </w:r>
-      <w:r>
-        <w:rPr>
-          <w:rFonts w:hint="eastAsia"/>
-        </w:rPr>
-        <w:t>假設你的</w:t>
-      </w:r>
-      <w:proofErr w:type="spellStart"/>
-      <w:r>
-        <w:rPr>
-          <w:rFonts w:hint="eastAsia"/>
-        </w:rPr>
-        <w:t>DataFrame</w:t>
-      </w:r>
-      <w:proofErr w:type="spellEnd"/>
-      <w:r>
-        <w:rPr>
-          <w:rFonts w:hint="eastAsia"/>
-        </w:rPr>
-        <w:t>名稱為</w:t>
-      </w:r>
-      <w:r>
-        <w:rPr>
-          <w:rFonts w:hint="eastAsia"/>
-        </w:rPr>
-        <w:t>df</w:t>
-      </w:r>
-      <w:r>
-        <w:rPr>
-          <w:rFonts w:hint="eastAsia"/>
-        </w:rPr>
-        <w:t>，</w:t>
-      </w:r>
-      <w:proofErr w:type="spellStart"/>
-      <w:r>
-        <w:rPr>
-          <w:rFonts w:hint="eastAsia"/>
-        </w:rPr>
-        <w:t>column_name</w:t>
-      </w:r>
-      <w:proofErr w:type="spellEnd"/>
-      <w:r>
-        <w:rPr>
-          <w:rFonts w:hint="eastAsia"/>
-        </w:rPr>
-        <w:t>為你要</w:t>
-      </w:r>
-      <w:r>
-        <w:rPr>
-          <w:rFonts w:hint="eastAsia"/>
-        </w:rPr>
-        <w:t>aggregate</w:t>
-      </w:r>
-      <w:r>
-        <w:rPr>
-          <w:rFonts w:hint="eastAsia"/>
-        </w:rPr>
-        <w:t>的欄位名稱</w:t>
-      </w:r>
-    </w:p>
-    <w:p/>
-    <w:p>
-      <w:pPr>
-        <w:rPr>
-          <w:rFonts w:hint="eastAsia"/>
-        </w:rPr>
-      </w:pPr>
-      <w:r>
-        <w:rPr>
-          <w:rFonts w:hint="eastAsia"/>
-        </w:rPr>
-        <w:t xml:space="preserve"># Step 1: </w:t>
-      </w:r>
-      <w:r>
-        <w:rPr>
-          <w:rFonts w:hint="eastAsia"/>
-        </w:rPr>
-        <w:t>建立一個新的欄位</w:t>
-      </w:r>
-      <w:r>
-        <w:rPr>
-          <w:rFonts w:hint="eastAsia"/>
-        </w:rPr>
-        <w:t xml:space="preserve"> '</w:t>
-      </w:r>
-      <w:proofErr w:type="spellStart"/>
-      <w:r>
-        <w:rPr>
-          <w:rFonts w:hint="eastAsia"/>
-        </w:rPr>
-        <w:t>group_id</w:t>
-      </w:r>
-      <w:proofErr w:type="spellEnd"/>
-      <w:r>
-        <w:rPr>
-          <w:rFonts w:hint="eastAsia"/>
-        </w:rPr>
-        <w:t>'</w:t>
-      </w:r>
-      <w:r>
-        <w:rPr>
-          <w:rFonts w:hint="eastAsia"/>
-        </w:rPr>
-        <w:t>，來標示每</w:t>
-      </w:r>
-      <w:r>
-        <w:rPr>
-          <w:rFonts w:hint="eastAsia"/>
-        </w:rPr>
-        <w:t>15</w:t>
-      </w:r>
-      <w:r>
-        <w:rPr>
-          <w:rFonts w:hint="eastAsia"/>
-        </w:rPr>
-        <w:t>筆資料的群組編號</w:t>
-      </w:r>
-    </w:p>
-    <w:p>
-      <w:r>
-        <w:t>df['</w:t>
-      </w:r>
-      <w:proofErr w:type="spellStart"/>
-      <w:r>
-        <w:t>group_id</w:t>
-      </w:r>
-      <w:proofErr w:type="spellEnd"/>
-      <w:r>
-        <w:t>'] = (</w:t>
-      </w:r>
-      <w:proofErr w:type="spellStart"/>
       <w:proofErr w:type="gramStart"/>
       <w:r>
-        <w:t>df.index</w:t>
-      </w:r>
-      <w:proofErr w:type="spellEnd"/>
+        <w:rPr>
+          <w:rFonts w:hint="eastAsia"/>
+        </w:rPr>
+        <w:t>756  04</w:t>
+      </w:r>
       <w:proofErr w:type="gramEnd"/>
       <w:r>
-        <w:t xml:space="preserve"> // 15) + 1</w:t>
-      </w:r>
-    </w:p>
-    <w:p>
+        <w:rPr>
+          <w:rFonts w:hint="eastAsia"/>
+        </w:rPr>
+        <w:t xml:space="preserve">    </w:t>
+      </w:r>
+      <w:r>
+        <w:t>PM2_5(</w:t>
+      </w:r>
+      <w:proofErr w:type="spellStart"/>
+      <w:r>
+        <w:t>μg</w:t>
+      </w:r>
+      <w:proofErr w:type="spellEnd"/>
+      <w:r>
+        <w:t>/m^3)</w:t>
+      </w:r>
       <w:bookmarkStart w:id="0" w:name="_GoBack"/>
       <w:bookmarkEnd w:id="0"/>
     </w:p>
     <w:p>
+      <w:r>
+        <w:rPr>
+          <w:rFonts w:hint="eastAsia"/>
+        </w:rPr>
+        <w:t xml:space="preserve">1032 04    </w:t>
+      </w:r>
+      <w:proofErr w:type="gramStart"/>
+      <w:r>
+        <w:t>VOC(</w:t>
+      </w:r>
+      <w:proofErr w:type="gramEnd"/>
+      <w:r>
+        <w:t>)</w:t>
+      </w:r>
+    </w:p>
+    <w:p>
+      <w:proofErr w:type="gramStart"/>
+      <w:r>
+        <w:rPr>
+          <w:rFonts w:hint="eastAsia"/>
+        </w:rPr>
+        <w:t>756  0</w:t>
+      </w:r>
+      <w:r>
+        <w:t>7</w:t>
+      </w:r>
+      <w:proofErr w:type="gramEnd"/>
+      <w:r>
+        <w:rPr>
+          <w:rFonts w:hint="eastAsia"/>
+        </w:rPr>
+        <w:t xml:space="preserve">    </w:t>
+      </w:r>
+      <w:r>
+        <w:t>PM2_5(</w:t>
+      </w:r>
+      <w:proofErr w:type="spellStart"/>
+      <w:r>
+        <w:t>μg</w:t>
+      </w:r>
+      <w:proofErr w:type="spellEnd"/>
+      <w:r>
+        <w:t>/m^3)</w:t>
+      </w:r>
+    </w:p>
+    <w:p>
+      <w:r>
+        <w:rPr>
+          <w:rFonts w:hint="eastAsia"/>
+        </w:rPr>
+        <w:t>1032 0</w:t>
+      </w:r>
+      <w:r>
+        <w:t>7</w:t>
+      </w:r>
+      <w:r>
+        <w:rPr>
+          <w:rFonts w:hint="eastAsia"/>
+        </w:rPr>
+        <w:t xml:space="preserve">    </w:t>
+      </w:r>
+      <w:proofErr w:type="gramStart"/>
+      <w:r>
+        <w:t>VOC(</w:t>
+      </w:r>
+      <w:proofErr w:type="gramEnd"/>
+      <w:r>
+        <w:t>)</w:t>
+      </w:r>
+    </w:p>
+    <w:p>
       <w:pPr>
         <w:rPr>
           <w:rFonts w:hint="eastAsia"/>
         </w:rPr>
       </w:pPr>
-      <w:r>
-        <w:rPr>
-          <w:rFonts w:hint="eastAsia"/>
-        </w:rPr>
-        <w:t xml:space="preserve"># Step 2: </w:t>
-      </w:r>
-      <w:r>
-        <w:rPr>
-          <w:rFonts w:hint="eastAsia"/>
-        </w:rPr>
-        <w:t>使用</w:t>
-      </w:r>
-      <w:proofErr w:type="spellStart"/>
-      <w:r>
-        <w:rPr>
-          <w:rFonts w:hint="eastAsia"/>
-        </w:rPr>
-        <w:t>groupby</w:t>
-      </w:r>
-      <w:proofErr w:type="spellEnd"/>
-      <w:r>
-        <w:rPr>
-          <w:rFonts w:hint="eastAsia"/>
-        </w:rPr>
-        <w:t>依據</w:t>
-      </w:r>
-      <w:r>
-        <w:rPr>
-          <w:rFonts w:hint="eastAsia"/>
-        </w:rPr>
-        <w:t xml:space="preserve"> '</w:t>
-      </w:r>
-      <w:proofErr w:type="spellStart"/>
-      <w:r>
-        <w:rPr>
-          <w:rFonts w:hint="eastAsia"/>
-        </w:rPr>
-        <w:t>group_id</w:t>
-      </w:r>
-      <w:proofErr w:type="spellEnd"/>
-      <w:r>
-        <w:rPr>
-          <w:rFonts w:hint="eastAsia"/>
-        </w:rPr>
-        <w:t xml:space="preserve">' </w:t>
-      </w:r>
-      <w:r>
-        <w:rPr>
-          <w:rFonts w:hint="eastAsia"/>
-        </w:rPr>
-        <w:t>進行聚合，並使用</w:t>
-      </w:r>
-      <w:r>
-        <w:rPr>
-          <w:rFonts w:hint="eastAsia"/>
-        </w:rPr>
-        <w:t>apply</w:t>
-      </w:r>
-      <w:r>
-        <w:rPr>
-          <w:rFonts w:hint="eastAsia"/>
-        </w:rPr>
-        <w:t>方法來進行自定義的</w:t>
-      </w:r>
-      <w:r>
-        <w:rPr>
-          <w:rFonts w:hint="eastAsia"/>
-        </w:rPr>
-        <w:t>aggregate</w:t>
-      </w:r>
-      <w:r>
-        <w:rPr>
-          <w:rFonts w:hint="eastAsia"/>
-        </w:rPr>
-        <w:t>函式</w:t>
-      </w:r>
-    </w:p>
-    <w:p>
-      <w:pPr>
-        <w:rPr>
-          <w:rFonts w:hint="eastAsia"/>
-        </w:rPr>
-      </w:pPr>
-      <w:r>
-        <w:rPr>
-          <w:rFonts w:hint="eastAsia"/>
-        </w:rPr>
-        <w:t xml:space="preserve">result = </w:t>
-      </w:r>
-      <w:proofErr w:type="spellStart"/>
-      <w:r>
-        <w:rPr>
-          <w:rFonts w:hint="eastAsia"/>
-        </w:rPr>
-        <w:t>df.groupby</w:t>
-      </w:r>
-      <w:proofErr w:type="spellEnd"/>
-      <w:r>
-        <w:rPr>
-          <w:rFonts w:hint="eastAsia"/>
-        </w:rPr>
-        <w:t>('</w:t>
-      </w:r>
-      <w:proofErr w:type="spellStart"/>
-      <w:r>
-        <w:rPr>
-          <w:rFonts w:hint="eastAsia"/>
-        </w:rPr>
-        <w:t>group_id</w:t>
-      </w:r>
-      <w:proofErr w:type="spellEnd"/>
-      <w:r>
-        <w:rPr>
-          <w:rFonts w:hint="eastAsia"/>
-        </w:rPr>
-        <w:t>').apply(lambda x: x['</w:t>
-      </w:r>
-      <w:proofErr w:type="spellStart"/>
-      <w:r>
-        <w:rPr>
-          <w:rFonts w:hint="eastAsia"/>
-        </w:rPr>
-        <w:t>column_name</w:t>
-      </w:r>
-      <w:proofErr w:type="spellEnd"/>
-      <w:r>
-        <w:rPr>
-          <w:rFonts w:hint="eastAsia"/>
-        </w:rPr>
-        <w:t>'].</w:t>
-      </w:r>
-      <w:proofErr w:type="spellStart"/>
-      <w:r>
-        <w:rPr>
-          <w:rFonts w:hint="eastAsia"/>
-        </w:rPr>
-        <w:t>agg</w:t>
-      </w:r>
-      <w:proofErr w:type="spellEnd"/>
-      <w:r>
-        <w:rPr>
-          <w:rFonts w:hint="eastAsia"/>
-        </w:rPr>
-        <w:t>('</w:t>
-      </w:r>
-      <w:r>
-        <w:rPr>
-          <w:rFonts w:hint="eastAsia"/>
-        </w:rPr>
-        <w:t>你的聚合函式</w:t>
-      </w:r>
-      <w:r>
-        <w:rPr>
-          <w:rFonts w:hint="eastAsia"/>
-        </w:rPr>
-        <w:t>'))</w:t>
-      </w:r>
-    </w:p>
-    <w:p/>
-    <w:p>
-      <w:pPr>
-        <w:rPr>
-          <w:rFonts w:hint="eastAsia"/>
-        </w:rPr>
-      </w:pPr>
-      <w:r>
-        <w:rPr>
-          <w:rFonts w:hint="eastAsia"/>
-        </w:rPr>
-        <w:t xml:space="preserve"># Step 3: </w:t>
-      </w:r>
-      <w:r>
-        <w:rPr>
-          <w:rFonts w:hint="eastAsia"/>
-        </w:rPr>
-        <w:t>如果你只需要</w:t>
-      </w:r>
-      <w:r>
-        <w:rPr>
-          <w:rFonts w:hint="eastAsia"/>
-        </w:rPr>
-        <w:t xml:space="preserve"> '</w:t>
-      </w:r>
-      <w:proofErr w:type="spellStart"/>
-      <w:r>
-        <w:rPr>
-          <w:rFonts w:hint="eastAsia"/>
-        </w:rPr>
-        <w:t>column_name</w:t>
-      </w:r>
-      <w:proofErr w:type="spellEnd"/>
-      <w:r>
-        <w:rPr>
-          <w:rFonts w:hint="eastAsia"/>
-        </w:rPr>
-        <w:t xml:space="preserve">' </w:t>
-      </w:r>
-      <w:r>
-        <w:rPr>
-          <w:rFonts w:hint="eastAsia"/>
-        </w:rPr>
-        <w:t>聚合後的結果，可以直接取得結果的</w:t>
-      </w:r>
-      <w:r>
-        <w:rPr>
-          <w:rFonts w:hint="eastAsia"/>
-        </w:rPr>
-        <w:t>Series</w:t>
-      </w:r>
-    </w:p>
-    <w:p>
-      <w:pPr>
-        <w:rPr>
-          <w:rFonts w:hint="eastAsia"/>
-        </w:rPr>
-      </w:pPr>
-      <w:r>
-        <w:rPr>
-          <w:rFonts w:hint="eastAsia"/>
-        </w:rPr>
-        <w:t xml:space="preserve"># </w:t>
-      </w:r>
-      <w:r>
-        <w:rPr>
-          <w:rFonts w:hint="eastAsia"/>
-        </w:rPr>
-        <w:t>注意：這時索引會是</w:t>
-      </w:r>
-      <w:r>
-        <w:rPr>
-          <w:rFonts w:hint="eastAsia"/>
-        </w:rPr>
-        <w:t xml:space="preserve"> '</w:t>
-      </w:r>
-      <w:proofErr w:type="spellStart"/>
-      <w:r>
-        <w:rPr>
-          <w:rFonts w:hint="eastAsia"/>
-        </w:rPr>
-        <w:t>group_id</w:t>
-      </w:r>
-      <w:proofErr w:type="spellEnd"/>
-      <w:r>
-        <w:rPr>
-          <w:rFonts w:hint="eastAsia"/>
-        </w:rPr>
-        <w:t>'</w:t>
-      </w:r>
-      <w:r>
-        <w:rPr>
-          <w:rFonts w:hint="eastAsia"/>
-        </w:rPr>
-        <w:t>，你可以使用</w:t>
-      </w:r>
-      <w:r>
-        <w:rPr>
-          <w:rFonts w:hint="eastAsia"/>
-        </w:rPr>
-        <w:t>.</w:t>
-      </w:r>
-      <w:proofErr w:type="spellStart"/>
-      <w:r>
-        <w:rPr>
-          <w:rFonts w:hint="eastAsia"/>
-        </w:rPr>
-        <w:t>reset_index</w:t>
-      </w:r>
-      <w:proofErr w:type="spellEnd"/>
-      <w:r>
-        <w:rPr>
-          <w:rFonts w:hint="eastAsia"/>
-        </w:rPr>
-        <w:t>(drop=True)</w:t>
-      </w:r>
-      <w:r>
-        <w:rPr>
-          <w:rFonts w:hint="eastAsia"/>
-        </w:rPr>
-        <w:t>重設索引</w:t>
-      </w:r>
-    </w:p>
-    <w:p>
-      <w:proofErr w:type="spellStart"/>
-      <w:r>
-        <w:t>final_result</w:t>
-      </w:r>
-      <w:proofErr w:type="spellEnd"/>
-      <w:r>
-        <w:t xml:space="preserve"> = </w:t>
-      </w:r>
-      <w:proofErr w:type="spellStart"/>
-      <w:proofErr w:type="gramStart"/>
-      <w:r>
-        <w:t>result.reset</w:t>
-      </w:r>
-      <w:proofErr w:type="gramEnd"/>
-      <w:r>
-        <w:t>_index</w:t>
-      </w:r>
-      <w:proofErr w:type="spellEnd"/>
-      <w:r>
-        <w:t>(drop=True)</w:t>
-      </w:r>
-    </w:p>
-    <w:p/>
-    <w:p>
-      <w:pPr>
-        <w:rPr>
-          <w:rFonts w:hint="eastAsia"/>
-        </w:rPr>
-      </w:pPr>
-      <w:r>
-        <w:rPr>
-          <w:rFonts w:hint="eastAsia"/>
-        </w:rPr>
-        <w:t xml:space="preserve"># </w:t>
-      </w:r>
-      <w:r>
-        <w:rPr>
-          <w:rFonts w:hint="eastAsia"/>
-        </w:rPr>
-        <w:t>此時</w:t>
-      </w:r>
-      <w:r>
-        <w:rPr>
-          <w:rFonts w:hint="eastAsia"/>
-        </w:rPr>
-        <w:t xml:space="preserve"> </w:t>
-      </w:r>
-      <w:proofErr w:type="spellStart"/>
-      <w:r>
-        <w:rPr>
-          <w:rFonts w:hint="eastAsia"/>
-        </w:rPr>
-        <w:t>final_result</w:t>
-      </w:r>
-      <w:proofErr w:type="spellEnd"/>
-      <w:r>
-        <w:rPr>
-          <w:rFonts w:hint="eastAsia"/>
-        </w:rPr>
-        <w:t xml:space="preserve"> </w:t>
-      </w:r>
-      <w:r>
-        <w:rPr>
-          <w:rFonts w:hint="eastAsia"/>
-        </w:rPr>
-        <w:t>就是每</w:t>
-      </w:r>
-      <w:r>
-        <w:rPr>
-          <w:rFonts w:hint="eastAsia"/>
-        </w:rPr>
-        <w:t>15</w:t>
-      </w:r>
-      <w:r>
-        <w:rPr>
-          <w:rFonts w:hint="eastAsia"/>
-        </w:rPr>
-        <w:t>筆資料</w:t>
-      </w:r>
-      <w:r>
-        <w:rPr>
-          <w:rFonts w:hint="eastAsia"/>
-        </w:rPr>
-        <w:t xml:space="preserve"> '</w:t>
-      </w:r>
-      <w:proofErr w:type="spellStart"/>
-      <w:r>
-        <w:rPr>
-          <w:rFonts w:hint="eastAsia"/>
-        </w:rPr>
-        <w:t>column_name</w:t>
-      </w:r>
-      <w:proofErr w:type="spellEnd"/>
-      <w:r>
-        <w:rPr>
-          <w:rFonts w:hint="eastAsia"/>
-        </w:rPr>
-        <w:t xml:space="preserve">' </w:t>
-      </w:r>
-      <w:r>
-        <w:rPr>
-          <w:rFonts w:hint="eastAsia"/>
-        </w:rPr>
-        <w:t>的聚合結果</w:t>
-      </w:r>
     </w:p>
     <w:sectPr>
       <w:pgSz w:w="11906" w:h="16838"/>

</xml_diff>